<commit_message>
complete up to day 36
</commit_message>
<xml_diff>
--- a/Module3/Day37/ResumeTemplate.docx
+++ b/Module3/Day37/ResumeTemplate.docx
@@ -33,89 +33,58 @@
               </w:tabs>
               <w:jc w:val="center"/>
             </w:pPr>
-            <w:bookmarkStart w:id="0" w:name="_GoBack"/>
-            <w:bookmarkEnd w:id="0"/>
             <w:r>
               <w:rPr>
                 <w:noProof/>
               </w:rPr>
-              <mc:AlternateContent>
-                <mc:Choice Requires="wps">
-                  <w:drawing>
-                    <wp:inline distT="0" distB="0" distL="0" distR="0" wp14:anchorId="12892FB8" wp14:editId="48304DBD">
-                      <wp:extent cx="2122805" cy="2122805"/>
-                      <wp:effectExtent l="19050" t="19050" r="29845" b="29845"/>
-                      <wp:docPr id="2" name="Oval 2" title="Professional Headshot of Man"/>
-                      <wp:cNvGraphicFramePr/>
-                      <a:graphic xmlns:a="http://schemas.openxmlformats.org/drawingml/2006/main">
-                        <a:graphicData uri="http://schemas.microsoft.com/office/word/2010/wordprocessingShape">
-                          <wps:wsp>
-                            <wps:cNvSpPr/>
-                            <wps:spPr>
-                              <a:xfrm>
-                                <a:off x="0" y="0"/>
-                                <a:ext cx="2122805" cy="2122805"/>
-                              </a:xfrm>
-                              <a:prstGeom prst="ellipse">
-                                <a:avLst/>
-                              </a:prstGeom>
-                              <a:blipFill dpi="0" rotWithShape="1">
-                                <a:blip r:embed="rId9" cstate="screen">
-                                  <a:extLst>
-                                    <a:ext uri="{28A0092B-C50C-407E-A947-70E740481C1C}">
-                                      <a14:useLocalDpi xmlns:a14="http://schemas.microsoft.com/office/drawing/2010/main"/>
-                                    </a:ext>
-                                  </a:extLst>
-                                </a:blip>
-                                <a:srcRect/>
-                                <a:stretch>
-                                  <a:fillRect/>
-                                </a:stretch>
-                              </a:blipFill>
-                              <a:ln w="63500">
-                                <a:solidFill>
-                                  <a:schemeClr val="accent1"/>
-                                </a:solidFill>
-                              </a:ln>
-                            </wps:spPr>
-                            <wps:style>
-                              <a:lnRef idx="2">
-                                <a:schemeClr val="accent1">
-                                  <a:shade val="50000"/>
-                                </a:schemeClr>
-                              </a:lnRef>
-                              <a:fillRef idx="1">
-                                <a:schemeClr val="accent1"/>
-                              </a:fillRef>
-                              <a:effectRef idx="0">
-                                <a:schemeClr val="accent1"/>
-                              </a:effectRef>
-                              <a:fontRef idx="minor">
-                                <a:schemeClr val="lt1"/>
-                              </a:fontRef>
-                            </wps:style>
-                            <wps:bodyPr rot="0" spcFirstLastPara="0" vertOverflow="overflow" horzOverflow="overflow" vert="horz" wrap="square" lIns="91440" tIns="45720" rIns="91440" bIns="45720" numCol="1" spcCol="0" rtlCol="0" fromWordArt="0" anchor="ctr" anchorCtr="0" forceAA="0" compatLnSpc="1">
-                              <a:prstTxWarp prst="textNoShape">
-                                <a:avLst/>
-                              </a:prstTxWarp>
-                              <a:noAutofit/>
-                            </wps:bodyPr>
-                          </wps:wsp>
-                        </a:graphicData>
-                      </a:graphic>
-                    </wp:inline>
-                  </w:drawing>
-                </mc:Choice>
-                <mc:Fallback>
-                  <w:pict>
-                    <v:oval w14:anchorId="1E5930C9" id="Oval 2" o:spid="_x0000_s1026" alt="Title: Professional Headshot of Man" style="width:167.15pt;height:167.15pt;visibility:visible;mso-wrap-style:square;mso-left-percent:-10001;mso-top-percent:-10001;mso-position-horizontal:absolute;mso-position-horizontal-relative:char;mso-position-vertical:absolute;mso-position-vertical-relative:line;mso-left-percent:-10001;mso-top-percent:-10001;v-text-anchor:middle" o:gfxdata="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" strokecolor="#94b6d2 [3204]" strokeweight="5pt">
-                      <v:fill r:id="rId10" o:title="" recolor="t" rotate="t" type="frame"/>
-                      <v:stroke joinstyle="miter"/>
-                      <w10:anchorlock/>
-                    </v:oval>
-                  </w:pict>
-                </mc:Fallback>
-              </mc:AlternateContent>
+              <w:drawing>
+                <wp:inline distT="0" distB="0" distL="0" distR="0">
+                  <wp:extent cx="2133600" cy="2209800"/>
+                  <wp:effectExtent l="0" t="0" r="0" b="0"/>
+                  <wp:docPr id="6" name="Picture 6"/>
+                  <wp:cNvGraphicFramePr>
+                    <a:graphicFrameLocks xmlns:a="http://schemas.openxmlformats.org/drawingml/2006/main" noChangeAspect="1"/>
+                  </wp:cNvGraphicFramePr>
+                  <a:graphic xmlns:a="http://schemas.openxmlformats.org/drawingml/2006/main">
+                    <a:graphicData uri="http://schemas.openxmlformats.org/drawingml/2006/picture">
+                      <pic:pic xmlns:pic="http://schemas.openxmlformats.org/drawingml/2006/picture">
+                        <pic:nvPicPr>
+                          <pic:cNvPr id="0" name="Picture 4"/>
+                          <pic:cNvPicPr>
+                            <a:picLocks noChangeAspect="1" noChangeArrowheads="1"/>
+                          </pic:cNvPicPr>
+                        </pic:nvPicPr>
+                        <pic:blipFill>
+                          <a:blip r:embed="rId9">
+                            <a:extLst>
+                              <a:ext uri="{28A0092B-C50C-407E-A947-70E740481C1C}">
+                                <a14:useLocalDpi xmlns:a14="http://schemas.microsoft.com/office/drawing/2010/main" val="0"/>
+                              </a:ext>
+                            </a:extLst>
+                          </a:blip>
+                          <a:srcRect/>
+                          <a:stretch>
+                            <a:fillRect/>
+                          </a:stretch>
+                        </pic:blipFill>
+                        <pic:spPr bwMode="auto">
+                          <a:xfrm>
+                            <a:off x="0" y="0"/>
+                            <a:ext cx="2133600" cy="2209800"/>
+                          </a:xfrm>
+                          <a:prstGeom prst="rect">
+                            <a:avLst/>
+                          </a:prstGeom>
+                          <a:noFill/>
+                          <a:ln>
+                            <a:noFill/>
+                          </a:ln>
+                        </pic:spPr>
+                      </pic:pic>
+                    </a:graphicData>
+                  </a:graphic>
+                </wp:inline>
+              </w:drawing>
             </w:r>
           </w:p>
         </w:tc>
@@ -136,74 +105,26 @@
             <w:tcW w:w="6470" w:type="dxa"/>
             <w:vAlign w:val="bottom"/>
           </w:tcPr>
-          <w:sdt>
-            <w:sdtPr>
-              <w:id w:val="-884641814"/>
-              <w:placeholder>
-                <w:docPart w:val="4B6C0B866EE047DC9C884135F5677B3A"/>
-              </w:placeholder>
-              <w:temporary/>
-              <w:showingPlcHdr/>
-              <w15:appearance w15:val="hidden"/>
-            </w:sdtPr>
-            <w:sdtEndPr/>
-            <w:sdtContent>
-              <w:p>
-                <w:pPr>
-                  <w:pStyle w:val="Title"/>
-                </w:pPr>
-                <w:r>
-                  <w:t>Name</w:t>
-                </w:r>
-                <w:r>
-                  <w:br/>
-                  <w:t>Here</w:t>
-                </w:r>
-              </w:p>
-            </w:sdtContent>
-          </w:sdt>
-          <w:sdt>
-            <w:sdtPr>
-              <w:rPr>
-                <w:spacing w:val="23"/>
-                <w:w w:val="83"/>
-              </w:rPr>
-              <w:id w:val="2107002140"/>
-              <w:placeholder>
-                <w:docPart w:val="AA3B0CEFBCCD45458E3B1E78A260A739"/>
-              </w:placeholder>
-              <w:temporary/>
-              <w:showingPlcHdr/>
-              <w15:appearance w15:val="hidden"/>
-            </w:sdtPr>
-            <w:sdtEndPr>
+          <w:p>
+            <w:pPr>
+              <w:pStyle w:val="Title"/>
+            </w:pPr>
+            <w:r>
+              <w:t>Nic Cage</w:t>
+            </w:r>
+          </w:p>
+          <w:p>
+            <w:pPr>
+              <w:pStyle w:val="Subtitle"/>
+            </w:pPr>
+            <w:r>
               <w:rPr>
                 <w:spacing w:val="0"/>
-                <w:w w:val="86"/>
+                <w:w w:val="100"/>
               </w:rPr>
-            </w:sdtEndPr>
-            <w:sdtContent>
-              <w:p>
-                <w:pPr>
-                  <w:pStyle w:val="Subtitle"/>
-                </w:pPr>
-                <w:r>
-                  <w:rPr>
-                    <w:spacing w:val="23"/>
-                    <w:w w:val="83"/>
-                  </w:rPr>
-                  <w:t>JOB TITLE HER</w:t>
-                </w:r>
-                <w:r>
-                  <w:rPr>
-                    <w:spacing w:val="26"/>
-                    <w:w w:val="83"/>
-                  </w:rPr>
-                  <w:t>E</w:t>
-                </w:r>
-              </w:p>
-            </w:sdtContent>
-          </w:sdt>
+              <w:t>America’s National Treasure</w:t>
+            </w:r>
+          </w:p>
         </w:tc>
       </w:tr>
       <w:tr>
@@ -233,32 +154,75 @@
               </w:p>
             </w:sdtContent>
           </w:sdt>
-          <w:sdt>
-            <w:sdtPr>
-              <w:id w:val="355866036"/>
-              <w:placeholder>
-                <w:docPart w:val="69BDAE7B3D464EEBB150C72E422C12DF"/>
-              </w:placeholder>
-              <w:temporary/>
-              <w:showingPlcHdr/>
-              <w15:appearance w15:val="hidden"/>
-            </w:sdtPr>
-            <w:sdtEndPr/>
-            <w:sdtContent>
-              <w:p>
-                <w:r>
-                  <w:t>Want to put your own image in the circle?  It is easy!  Select the image and do a right mouse click.  Select “Fill” from the shortcut menu.  Choose Picture… from the list.  Navigate your computer to get the appropriate picture.  Click okay to insert your selected image.</w:t>
-                </w:r>
-              </w:p>
-              <w:p/>
-              <w:p>
-                <w:r>
-                  <w:t>Once your image has been inserted, select it again.  Go to the Picture Tools Format menu. Click on the down arrow below “Crop” and select “Fill” from the list.  This will auto adjust your image to crop to the image.  You can click and drag your image to place it appropriately.</w:t>
-                </w:r>
-              </w:p>
-            </w:sdtContent>
-          </w:sdt>
-          <w:p/>
+          <w:p>
+            <w:pPr>
+              <w:rPr>
+                <w:rFonts w:cs="Arial"/>
+                <w:color w:val="222222"/>
+                <w:szCs w:val="18"/>
+              </w:rPr>
+            </w:pPr>
+            <w:r>
+              <w:rPr>
+                <w:rFonts w:cs="Arial"/>
+                <w:color w:val="222222"/>
+                <w:szCs w:val="18"/>
+              </w:rPr>
+              <w:t xml:space="preserve">"In Cage's hands, cartoonish moments are imbued with real emotion and real emotions become cartoons. Everything – from individual scenes down to single lines of dialogue – feel like they have been embraced as opportunities for creation. Cage is usually interesting even when his films are not. He is erratic and unpredictable; he is </w:t>
+            </w:r>
+            <w:proofErr w:type="gramStart"/>
+            <w:r>
+              <w:rPr>
+                <w:rFonts w:cs="Arial"/>
+                <w:color w:val="222222"/>
+                <w:szCs w:val="18"/>
+              </w:rPr>
+              <w:t>captivating</w:t>
+            </w:r>
+            <w:proofErr w:type="gramEnd"/>
+            <w:r>
+              <w:rPr>
+                <w:rFonts w:cs="Arial"/>
+                <w:color w:val="222222"/>
+                <w:szCs w:val="18"/>
+              </w:rPr>
+              <w:t xml:space="preserve"> and he is capricious. He is a performer. He is a troubadour. He is a jazz musician."</w:t>
+            </w:r>
+          </w:p>
+          <w:p>
+            <w:pPr>
+              <w:pStyle w:val="NormalWeb"/>
+              <w:spacing w:before="120" w:beforeAutospacing="0" w:after="120" w:afterAutospacing="0"/>
+              <w:rPr>
+                <w:rFonts w:asciiTheme="minorHAnsi" w:hAnsiTheme="minorHAnsi" w:cs="Arial"/>
+                <w:color w:val="222222"/>
+                <w:sz w:val="18"/>
+                <w:szCs w:val="18"/>
+              </w:rPr>
+            </w:pPr>
+            <w:r>
+              <w:rPr>
+                <w:rStyle w:val="HTMLCite"/>
+                <w:rFonts w:asciiTheme="minorHAnsi" w:hAnsiTheme="minorHAnsi" w:cs="Arial"/>
+                <w:i w:val="0"/>
+                <w:iCs w:val="0"/>
+                <w:color w:val="222222"/>
+                <w:sz w:val="18"/>
+                <w:szCs w:val="18"/>
+              </w:rPr>
+              <w:t>—Luke Buckmaster, </w:t>
+            </w:r>
+            <w:r>
+              <w:rPr>
+                <w:rStyle w:val="HTMLCite"/>
+                <w:rFonts w:asciiTheme="minorHAnsi" w:hAnsiTheme="minorHAnsi" w:cs="Arial"/>
+                <w:color w:val="222222"/>
+                <w:sz w:val="18"/>
+                <w:szCs w:val="18"/>
+              </w:rPr>
+              <w:t>The Guardian</w:t>
+            </w:r>
+          </w:p>
           <w:sdt>
             <w:sdtPr>
               <w:id w:val="-1954003311"/>
@@ -300,25 +264,11 @@
               </w:p>
             </w:sdtContent>
           </w:sdt>
-          <w:sdt>
-            <w:sdtPr>
-              <w:id w:val="-324128318"/>
-              <w:placeholder>
-                <w:docPart w:val="37DF40A040384BFDB293C32187E6BCC3"/>
-              </w:placeholder>
-              <w:temporary/>
-              <w:showingPlcHdr/>
-              <w15:appearance w15:val="hidden"/>
-            </w:sdtPr>
-            <w:sdtEndPr/>
-            <w:sdtContent>
-              <w:p>
-                <w:r>
-                  <w:t>678-555-0103</w:t>
-                </w:r>
-              </w:p>
-            </w:sdtContent>
-          </w:sdt>
+          <w:p>
+            <w:r>
+              <w:t>702-555-1776</w:t>
+            </w:r>
+          </w:p>
           <w:p/>
           <w:sdt>
             <w:sdtPr>
@@ -339,25 +289,14 @@
               </w:p>
             </w:sdtContent>
           </w:sdt>
-          <w:sdt>
-            <w:sdtPr>
-              <w:id w:val="-720132143"/>
-              <w:placeholder>
-                <w:docPart w:val="FDA15F435E42483CBE41A479B2F3794E"/>
-              </w:placeholder>
-              <w:temporary/>
-              <w:showingPlcHdr/>
-              <w15:appearance w15:val="hidden"/>
-            </w:sdtPr>
-            <w:sdtEndPr/>
-            <w:sdtContent>
-              <w:p>
-                <w:r>
-                  <w:t>Website goes here</w:t>
-                </w:r>
-              </w:p>
-            </w:sdtContent>
-          </w:sdt>
+          <w:p>
+            <w:r>
+              <w:t>https://</w:t>
+            </w:r>
+            <w:r>
+              <w:t>www.NicCage.com</w:t>
+            </w:r>
+          </w:p>
           <w:p/>
           <w:sdt>
             <w:sdtPr>
@@ -378,40 +317,16 @@
               </w:p>
             </w:sdtContent>
           </w:sdt>
-          <w:sdt>
-            <w:sdtPr>
-              <w:id w:val="-1223903890"/>
-              <w:placeholder>
-                <w:docPart w:val="C0500437E3BF49FAA19752B4C6F7D6BD"/>
-              </w:placeholder>
-              <w:temporary/>
-              <w:showingPlcHdr/>
-              <w15:appearance w15:val="hidden"/>
-            </w:sdtPr>
-            <w:sdtEndPr>
+          <w:p>
+            <w:pPr>
               <w:rPr>
                 <w:rStyle w:val="Hyperlink"/>
-                <w:color w:val="B85A22" w:themeColor="accent2" w:themeShade="BF"/>
-                <w:u w:val="single"/>
               </w:rPr>
-            </w:sdtEndPr>
-            <w:sdtContent>
-              <w:p>
-                <w:pPr>
-                  <w:rPr>
-                    <w:rStyle w:val="Hyperlink"/>
-                  </w:rPr>
-                </w:pPr>
-                <w:r>
-                  <w:rPr>
-                    <w:rStyle w:val="Hyperlink"/>
-                  </w:rPr>
-                  <w:t>someone@example.com</w:t>
-                </w:r>
-                <w:hyperlink r:id="rId11" w:history="1"/>
-              </w:p>
-            </w:sdtContent>
-          </w:sdt>
+            </w:pPr>
+            <w:r>
+              <w:t>RealNationalTreasure@cage.us</w:t>
+            </w:r>
+          </w:p>
           <w:sdt>
             <w:sdtPr>
               <w:id w:val="-1444214663"/>
@@ -434,82 +349,26 @@
               </w:p>
             </w:sdtContent>
           </w:sdt>
-          <w:sdt>
-            <w:sdtPr>
-              <w:id w:val="1444813694"/>
-              <w:placeholder>
-                <w:docPart w:val="707DEB540A3C4ED79D46C9F808D19F5D"/>
-              </w:placeholder>
-              <w:temporary/>
-              <w:showingPlcHdr/>
-              <w15:appearance w15:val="hidden"/>
-            </w:sdtPr>
-            <w:sdtEndPr/>
-            <w:sdtContent>
-              <w:p>
-                <w:r>
-                  <w:t>Hobby #1</w:t>
-                </w:r>
-              </w:p>
-            </w:sdtContent>
-          </w:sdt>
-          <w:sdt>
-            <w:sdtPr>
-              <w:id w:val="127826779"/>
-              <w:placeholder>
-                <w:docPart w:val="F3233D0AB46B434998B6333003A278CB"/>
-              </w:placeholder>
-              <w:temporary/>
-              <w:showingPlcHdr/>
-              <w15:appearance w15:val="hidden"/>
-            </w:sdtPr>
-            <w:sdtEndPr/>
-            <w:sdtContent>
-              <w:p>
-                <w:r>
-                  <w:t>Hobby #2</w:t>
-                </w:r>
-              </w:p>
-            </w:sdtContent>
-          </w:sdt>
-          <w:sdt>
-            <w:sdtPr>
-              <w:id w:val="-1460640448"/>
-              <w:placeholder>
-                <w:docPart w:val="A74B32BED70746CF826C72EE22008186"/>
-              </w:placeholder>
-              <w:temporary/>
-              <w:showingPlcHdr/>
-              <w15:appearance w15:val="hidden"/>
-            </w:sdtPr>
-            <w:sdtEndPr/>
-            <w:sdtContent>
-              <w:p>
-                <w:r>
-                  <w:t>Hobby #3</w:t>
-                </w:r>
-              </w:p>
-            </w:sdtContent>
-          </w:sdt>
-          <w:sdt>
-            <w:sdtPr>
-              <w:id w:val="-1376452077"/>
-              <w:placeholder>
-                <w:docPart w:val="A625BE0381DF4C8CB536A0C5FAAA430E"/>
-              </w:placeholder>
-              <w:temporary/>
-              <w:showingPlcHdr/>
-              <w15:appearance w15:val="hidden"/>
-            </w:sdtPr>
-            <w:sdtEndPr/>
-            <w:sdtContent>
-              <w:p>
-                <w:r>
-                  <w:t>Hobby #4</w:t>
-                </w:r>
-              </w:p>
-            </w:sdtContent>
-          </w:sdt>
+          <w:p>
+            <w:r>
+              <w:t>Stealing Fast Cars</w:t>
+            </w:r>
+          </w:p>
+          <w:p>
+            <w:r>
+              <w:t>Becoming the Human Torch</w:t>
+            </w:r>
+          </w:p>
+          <w:p>
+            <w:r>
+              <w:t>Saving the Day from 30,000 Feet</w:t>
+            </w:r>
+          </w:p>
+          <w:p>
+            <w:r>
+              <w:t>Never Saying No to a Job</w:t>
+            </w:r>
+          </w:p>
         </w:tc>
         <w:tc>
           <w:tcPr>
@@ -553,69 +412,27 @@
             <w:pPr>
               <w:pStyle w:val="Heading4"/>
             </w:pPr>
-            <w:sdt>
-              <w:sdtPr>
-                <w:id w:val="245614494"/>
-                <w:placeholder>
-                  <w:docPart w:val="6A304E7A213844A78335DE4F6597D86B"/>
-                </w:placeholder>
-                <w:temporary/>
-                <w:showingPlcHdr/>
-                <w15:appearance w15:val="hidden"/>
-              </w:sdtPr>
-              <w:sdtEndPr/>
-              <w:sdtContent>
-                <w:r>
-                  <w:t>[School Name]</w:t>
-                </w:r>
-              </w:sdtContent>
-            </w:sdt>
+            <w:r>
+              <w:t>Beverly Hills High School</w:t>
+            </w:r>
           </w:p>
           <w:p>
             <w:pPr>
               <w:pStyle w:val="Date"/>
             </w:pPr>
-            <w:sdt>
-              <w:sdtPr>
-                <w:id w:val="201059472"/>
-                <w:placeholder>
-                  <w:docPart w:val="06AA7E5DDDFF44A5992B2462CE63BE24"/>
-                </w:placeholder>
-                <w:temporary/>
-                <w:showingPlcHdr/>
-                <w15:appearance w15:val="hidden"/>
-              </w:sdtPr>
-              <w:sdtEndPr/>
-              <w:sdtContent>
-                <w:r>
-                  <w:t>[Dates From]</w:t>
-                </w:r>
-              </w:sdtContent>
-            </w:sdt>
+            <w:r>
+              <w:t>1978</w:t>
+            </w:r>
             <w:r>
               <w:t xml:space="preserve"> - </w:t>
             </w:r>
-            <w:sdt>
-              <w:sdtPr>
-                <w:id w:val="-1419934752"/>
-                <w:placeholder>
-                  <w:docPart w:val="0A051986D0C94CC2819565D047AE7A75"/>
-                </w:placeholder>
-                <w:temporary/>
-                <w:showingPlcHdr/>
-                <w15:appearance w15:val="hidden"/>
-              </w:sdtPr>
-              <w:sdtEndPr/>
-              <w:sdtContent>
-                <w:r>
-                  <w:t>[To]</w:t>
-                </w:r>
-              </w:sdtContent>
-            </w:sdt>
+            <w:r>
+              <w:t>1982</w:t>
+            </w:r>
           </w:p>
           <w:p>
             <w:r>
-              <w:t>[It’s okay to brag about your GPA, awards, and honors. Feel free to summarize your coursework too.]</w:t>
+              <w:t>Voted most likely to change faces with someone</w:t>
             </w:r>
           </w:p>
           <w:p/>
@@ -623,85 +440,29 @@
             <w:pPr>
               <w:pStyle w:val="Heading4"/>
             </w:pPr>
-            <w:sdt>
-              <w:sdtPr>
-                <w:id w:val="1241451579"/>
-                <w:placeholder>
-                  <w:docPart w:val="B9FD7C447CB74A838FFCF7D8A05763E9"/>
-                </w:placeholder>
-                <w:temporary/>
-                <w:showingPlcHdr/>
-                <w15:appearance w15:val="hidden"/>
-              </w:sdtPr>
-              <w:sdtEndPr/>
-              <w:sdtContent>
-                <w:r>
-                  <w:t>[School Name]</w:t>
-                </w:r>
-              </w:sdtContent>
-            </w:sdt>
+            <w:r>
+              <w:t>UCLA School of Theater, Film and Television</w:t>
+            </w:r>
           </w:p>
           <w:p>
             <w:pPr>
               <w:pStyle w:val="Date"/>
             </w:pPr>
-            <w:sdt>
-              <w:sdtPr>
-                <w:id w:val="-2093458329"/>
-                <w:placeholder>
-                  <w:docPart w:val="119C1DF98E814EC8BB19D1ADB8084EEA"/>
-                </w:placeholder>
-                <w:temporary/>
-                <w:showingPlcHdr/>
-                <w15:appearance w15:val="hidden"/>
-              </w:sdtPr>
-              <w:sdtEndPr/>
-              <w:sdtContent>
-                <w:r>
-                  <w:t>[Dates From]</w:t>
-                </w:r>
-              </w:sdtContent>
-            </w:sdt>
+            <w:r>
+              <w:t>1982</w:t>
+            </w:r>
             <w:r>
               <w:t xml:space="preserve"> - </w:t>
             </w:r>
-            <w:sdt>
-              <w:sdtPr>
-                <w:id w:val="856245324"/>
-                <w:placeholder>
-                  <w:docPart w:val="14C96148729C43D69B287681A3AF6A53"/>
-                </w:placeholder>
-                <w:temporary/>
-                <w:showingPlcHdr/>
-                <w15:appearance w15:val="hidden"/>
-              </w:sdtPr>
-              <w:sdtEndPr/>
-              <w:sdtContent>
-                <w:r>
-                  <w:t>[To]</w:t>
-                </w:r>
-              </w:sdtContent>
-            </w:sdt>
+            <w:r>
+              <w:t>1986</w:t>
+            </w:r>
           </w:p>
-          <w:sdt>
-            <w:sdtPr>
-              <w:id w:val="1702519894"/>
-              <w:placeholder>
-                <w:docPart w:val="F4F6F67C560345DDAD112F707614BA65"/>
-              </w:placeholder>
-              <w:temporary/>
-              <w:showingPlcHdr/>
-              <w15:appearance w15:val="hidden"/>
-            </w:sdtPr>
-            <w:sdtEndPr/>
-            <w:sdtContent>
-              <w:p>
-                <w:r>
-                  <w:t>[It’s okay to brag about your GPA, awards, and honors. Feel free to summarize your coursework too.]</w:t>
-                </w:r>
-              </w:p>
-            </w:sdtContent>
-          </w:sdt>
+          <w:p>
+            <w:r>
+              <w:t>Wanted to be the weather man, but realized that dream was gone in 60 seconds</w:t>
+            </w:r>
+          </w:p>
           <w:sdt>
             <w:sdtPr>
               <w:id w:val="1001553383"/>
@@ -731,113 +492,27 @@
                 <w:bCs/>
               </w:rPr>
             </w:pPr>
-            <w:sdt>
-              <w:sdtPr>
-                <w:id w:val="-1315797015"/>
-                <w:placeholder>
-                  <w:docPart w:val="7D90F257B352459F9C3F3835D7CEF472"/>
-                </w:placeholder>
-                <w:temporary/>
-                <w:showingPlcHdr/>
-                <w15:appearance w15:val="hidden"/>
-              </w:sdtPr>
-              <w:sdtEndPr/>
-              <w:sdtContent>
-                <w:r>
-                  <w:t>[Company Name]</w:t>
-                </w:r>
-              </w:sdtContent>
-            </w:sdt>
+            <w:r>
+              <w:t>Spider-Man: Into the Spider-Verse</w:t>
+            </w:r>
             <w:r>
               <w:t xml:space="preserve"> </w:t>
             </w:r>
             <w:r>
-              <w:t xml:space="preserve"> </w:t>
-            </w:r>
-            <w:sdt>
-              <w:sdtPr>
-                <w:id w:val="-1167319978"/>
-                <w:placeholder>
-                  <w:docPart w:val="B897EA97521149678F35A66412C7569A"/>
-                </w:placeholder>
-                <w:temporary/>
-                <w:showingPlcHdr/>
-                <w15:appearance w15:val="hidden"/>
-              </w:sdtPr>
-              <w:sdtEndPr>
-                <w:rPr>
-                  <w:bCs/>
-                </w:rPr>
-              </w:sdtEndPr>
-              <w:sdtContent>
-                <w:r>
-                  <w:t>[Job Title]</w:t>
-                </w:r>
-              </w:sdtContent>
-            </w:sdt>
+              <w:t>(Spider-Man Noir)</w:t>
+            </w:r>
           </w:p>
           <w:p>
             <w:pPr>
               <w:pStyle w:val="Date"/>
             </w:pPr>
-            <w:sdt>
-              <w:sdtPr>
-                <w:id w:val="157580464"/>
-                <w:placeholder>
-                  <w:docPart w:val="6BA4A71123034CA5A14AC8B4A5203BA2"/>
-                </w:placeholder>
-                <w:temporary/>
-                <w:showingPlcHdr/>
-                <w15:appearance w15:val="hidden"/>
-              </w:sdtPr>
-              <w:sdtEndPr/>
-              <w:sdtContent>
-                <w:r>
-                  <w:t>[Dates From]</w:t>
-                </w:r>
-              </w:sdtContent>
-            </w:sdt>
-            <w:r>
-              <w:t>–</w:t>
-            </w:r>
-            <w:sdt>
-              <w:sdtPr>
-                <w:id w:val="-1101104884"/>
-                <w:placeholder>
-                  <w:docPart w:val="96070B2C832941929FD64E8B7208CDE2"/>
-                </w:placeholder>
-                <w:temporary/>
-                <w:showingPlcHdr/>
-                <w15:appearance w15:val="hidden"/>
-              </w:sdtPr>
-              <w:sdtEndPr/>
-              <w:sdtContent>
-                <w:r>
-                  <w:t>[To]</w:t>
-                </w:r>
-              </w:sdtContent>
-            </w:sdt>
+            <w:r>
+              <w:t>2018</w:t>
+            </w:r>
           </w:p>
           <w:p>
-            <w:sdt>
-              <w:sdtPr>
-                <w:id w:val="2029511879"/>
-                <w:placeholder>
-                  <w:docPart w:val="373300D3FC754B9A8A68489A49A9808E"/>
-                </w:placeholder>
-                <w:temporary/>
-                <w:showingPlcHdr/>
-                <w15:appearance w15:val="hidden"/>
-              </w:sdtPr>
-              <w:sdtEndPr/>
-              <w:sdtContent>
-                <w:r>
-                  <w:t>[Describe your responsibilities and achievements in terms of impact and results. Use examples but keep in short.]</w:t>
-                </w:r>
-              </w:sdtContent>
-            </w:sdt>
-            <w:r>
-              <w:t xml:space="preserve"> </w:t>
+            <w:r>
+              <w:t>Why only enjoy my brooding in live action? Now you can experience it as a cartoon.</w:t>
             </w:r>
           </w:p>
           <w:p/>
@@ -848,111 +523,33 @@
                 <w:bCs/>
               </w:rPr>
             </w:pPr>
-            <w:sdt>
-              <w:sdtPr>
-                <w:id w:val="1349680342"/>
-                <w:placeholder>
-                  <w:docPart w:val="D282E37725C44474A877997FB1C0FFF9"/>
-                </w:placeholder>
-                <w:temporary/>
-                <w:showingPlcHdr/>
-                <w15:appearance w15:val="hidden"/>
-              </w:sdtPr>
-              <w:sdtEndPr/>
-              <w:sdtContent>
-                <w:r>
-                  <w:t>[Company Name]</w:t>
-                </w:r>
-              </w:sdtContent>
-            </w:sdt>
-            <w:r>
-              <w:t xml:space="preserve">  </w:t>
-            </w:r>
-            <w:sdt>
-              <w:sdtPr>
-                <w:id w:val="1901015838"/>
-                <w:placeholder>
-                  <w:docPart w:val="6F2D638C0E53461EBA3BD7A66D3B6D2F"/>
-                </w:placeholder>
-                <w:temporary/>
-                <w:showingPlcHdr/>
-                <w15:appearance w15:val="hidden"/>
-              </w:sdtPr>
-              <w:sdtEndPr>
-                <w:rPr>
-                  <w:bCs/>
-                </w:rPr>
-              </w:sdtEndPr>
-              <w:sdtContent>
-                <w:r>
-                  <w:t>[Job Title]</w:t>
-                </w:r>
-              </w:sdtContent>
-            </w:sdt>
+            <w:r>
+              <w:t>Ghost Rider: Spirit of Vengeance</w:t>
+            </w:r>
+            <w:r>
+              <w:t xml:space="preserve"> </w:t>
+            </w:r>
+            <w:r>
+              <w:t>(Johnny Blaze/Ghost Rider)</w:t>
+            </w:r>
           </w:p>
           <w:p>
             <w:pPr>
               <w:pStyle w:val="Date"/>
             </w:pPr>
-            <w:sdt>
-              <w:sdtPr>
-                <w:id w:val="1427539568"/>
-                <w:placeholder>
-                  <w:docPart w:val="878161EF16B444968580ED5B4B1346D4"/>
-                </w:placeholder>
-                <w:temporary/>
-                <w:showingPlcHdr/>
-                <w15:appearance w15:val="hidden"/>
-              </w:sdtPr>
-              <w:sdtEndPr/>
-              <w:sdtContent>
-                <w:r>
-                  <w:t>[Dates From]</w:t>
-                </w:r>
-              </w:sdtContent>
-            </w:sdt>
-            <w:r>
-              <w:t>–</w:t>
-            </w:r>
-            <w:sdt>
-              <w:sdtPr>
-                <w:id w:val="-1046213544"/>
-                <w:placeholder>
-                  <w:docPart w:val="0B56219F6CAD472F8352A12F4EC7B612"/>
-                </w:placeholder>
-                <w:temporary/>
-                <w:showingPlcHdr/>
-                <w15:appearance w15:val="hidden"/>
-              </w:sdtPr>
-              <w:sdtEndPr/>
-              <w:sdtContent>
-                <w:r>
-                  <w:t>[To]</w:t>
-                </w:r>
-              </w:sdtContent>
-            </w:sdt>
+            <w:r>
+              <w:t>2011</w:t>
+            </w:r>
           </w:p>
           <w:p>
-            <w:sdt>
-              <w:sdtPr>
-                <w:id w:val="-448162616"/>
-                <w:placeholder>
-                  <w:docPart w:val="5FA9A4332AB445BE97A5F967E4FE3E64"/>
-                </w:placeholder>
-                <w:temporary/>
-                <w:showingPlcHdr/>
-                <w15:appearance w15:val="hidden"/>
-              </w:sdtPr>
-              <w:sdtEndPr/>
-              <w:sdtContent>
-                <w:r>
-                  <w:t>[Describe your responsibilities and achievements in terms of impact and results. Use examples but keep in short.]</w:t>
-                </w:r>
-              </w:sdtContent>
-            </w:sdt>
+            <w:r>
+              <w:t>They made two of these?</w:t>
+            </w:r>
             <w:r>
               <w:t xml:space="preserve"> </w:t>
             </w:r>
+            <w:bookmarkStart w:id="0" w:name="_GoBack"/>
+            <w:bookmarkEnd w:id="0"/>
           </w:p>
           <w:p/>
           <w:p>
@@ -962,108 +559,36 @@
                 <w:bCs/>
               </w:rPr>
             </w:pPr>
-            <w:sdt>
-              <w:sdtPr>
-                <w:id w:val="1676228846"/>
-                <w:placeholder>
-                  <w:docPart w:val="3361D9EBDC2C40E18A63E7AEADC4A34E"/>
-                </w:placeholder>
-                <w:temporary/>
-                <w:showingPlcHdr/>
-                <w15:appearance w15:val="hidden"/>
-              </w:sdtPr>
-              <w:sdtEndPr/>
-              <w:sdtContent>
-                <w:r>
-                  <w:t>[Company Name]</w:t>
-                </w:r>
-              </w:sdtContent>
-            </w:sdt>
-            <w:r>
-              <w:t xml:space="preserve">  </w:t>
-            </w:r>
-            <w:sdt>
-              <w:sdtPr>
-                <w:id w:val="1107463904"/>
-                <w:placeholder>
-                  <w:docPart w:val="9FAFBE402A3D4367B068EAE9E9490775"/>
-                </w:placeholder>
-                <w:temporary/>
-                <w:showingPlcHdr/>
-                <w15:appearance w15:val="hidden"/>
-              </w:sdtPr>
-              <w:sdtEndPr>
-                <w:rPr>
-                  <w:bCs/>
-                </w:rPr>
-              </w:sdtEndPr>
-              <w:sdtContent>
-                <w:r>
-                  <w:t>[Job Title]</w:t>
-                </w:r>
-              </w:sdtContent>
-            </w:sdt>
+            <w:r>
+              <w:t>Fast Times at Ridgemont High</w:t>
+            </w:r>
+            <w:r>
+              <w:t xml:space="preserve"> </w:t>
+            </w:r>
+            <w:r>
+              <w:t>(Brad’s Bud)</w:t>
+            </w:r>
           </w:p>
           <w:p>
             <w:pPr>
               <w:pStyle w:val="Date"/>
             </w:pPr>
-            <w:sdt>
-              <w:sdtPr>
-                <w:id w:val="-1949918139"/>
-                <w:placeholder>
-                  <w:docPart w:val="4CDD31B3C45442BF99BEE03AAC183C66"/>
-                </w:placeholder>
-                <w:temporary/>
-                <w:showingPlcHdr/>
-                <w15:appearance w15:val="hidden"/>
-              </w:sdtPr>
-              <w:sdtEndPr/>
-              <w:sdtContent>
-                <w:r>
-                  <w:t>[Dates From]</w:t>
-                </w:r>
-              </w:sdtContent>
-            </w:sdt>
-            <w:r>
-              <w:t>–</w:t>
-            </w:r>
-            <w:sdt>
-              <w:sdtPr>
-                <w:id w:val="1482970291"/>
-                <w:placeholder>
-                  <w:docPart w:val="2A56D8C304DC493E9AF0D508A878491B"/>
-                </w:placeholder>
-                <w:temporary/>
-                <w:showingPlcHdr/>
-                <w15:appearance w15:val="hidden"/>
-              </w:sdtPr>
-              <w:sdtEndPr/>
-              <w:sdtContent>
-                <w:r>
-                  <w:t>[To]</w:t>
-                </w:r>
-              </w:sdtContent>
-            </w:sdt>
+            <w:r>
+              <w:t>1982</w:t>
+            </w:r>
           </w:p>
           <w:p>
-            <w:sdt>
-              <w:sdtPr>
-                <w:id w:val="-1480993500"/>
-                <w:placeholder>
-                  <w:docPart w:val="2322C8F753F24200A518E1B7DE9EA044"/>
-                </w:placeholder>
-                <w:temporary/>
-                <w:showingPlcHdr/>
-                <w15:appearance w15:val="hidden"/>
-              </w:sdtPr>
-              <w:sdtEndPr/>
-              <w:sdtContent>
-                <w:r>
-                  <w:t>[Describe your responsibilities and achievements in terms of impact and results. Use examples but keep in short.]</w:t>
-                </w:r>
-              </w:sdtContent>
-            </w:sdt>
+            <w:r>
+              <w:t xml:space="preserve">Believe it, I was </w:t>
+            </w:r>
+            <w:proofErr w:type="gramStart"/>
+            <w:r>
+              <w:t>actually in</w:t>
+            </w:r>
+            <w:proofErr w:type="gramEnd"/>
+            <w:r>
+              <w:t xml:space="preserve"> a good movie once.</w:t>
+            </w:r>
             <w:r>
               <w:t xml:space="preserve"> </w:t>
             </w:r>
@@ -1110,13 +635,13 @@
               </w:rPr>
               <w:drawing>
                 <wp:inline distT="0" distB="0" distL="0" distR="0" wp14:anchorId="5AFFFF85" wp14:editId="29FA67EF">
-                  <wp:extent cx="3756660" cy="1257300"/>
+                  <wp:extent cx="3756660" cy="1295400"/>
                   <wp:effectExtent l="0" t="0" r="0" b="0"/>
                   <wp:docPr id="12" name="Chart 12" descr="skills chart"/>
                   <wp:cNvGraphicFramePr/>
                   <a:graphic xmlns:a="http://schemas.openxmlformats.org/drawingml/2006/main">
                     <a:graphicData uri="http://schemas.openxmlformats.org/drawingml/2006/chart">
-                      <c:chart xmlns:c="http://schemas.openxmlformats.org/drawingml/2006/chart" xmlns:r="http://schemas.openxmlformats.org/officeDocument/2006/relationships" r:id="rId12"/>
+                      <c:chart xmlns:c="http://schemas.openxmlformats.org/drawingml/2006/chart" xmlns:r="http://schemas.openxmlformats.org/officeDocument/2006/relationships" r:id="rId10"/>
                     </a:graphicData>
                   </a:graphic>
                 </wp:inline>
@@ -1134,7 +659,7 @@
       </w:pPr>
     </w:p>
     <w:sectPr>
-      <w:headerReference w:type="default" r:id="rId13"/>
+      <w:headerReference w:type="default" r:id="rId11"/>
       <w:pgSz w:w="12240" w:h="15840"/>
       <w:pgMar w:top="720" w:right="720" w:bottom="720" w:left="720" w:header="720" w:footer="720" w:gutter="0"/>
       <w:cols w:space="720"/>
@@ -2016,6 +1541,34 @@
       <w:szCs w:val="22"/>
     </w:rPr>
   </w:style>
+  <w:style w:type="paragraph" w:styleId="NormalWeb">
+    <w:name w:val="Normal (Web)"/>
+    <w:basedOn w:val="Normal"/>
+    <w:uiPriority w:val="99"/>
+    <w:unhideWhenUsed/>
+    <w:rsid w:val="00261BD3"/>
+    <w:pPr>
+      <w:spacing w:before="100" w:beforeAutospacing="1" w:after="100" w:afterAutospacing="1"/>
+    </w:pPr>
+    <w:rPr>
+      <w:rFonts w:ascii="Times New Roman" w:eastAsia="Times New Roman" w:hAnsi="Times New Roman" w:cs="Times New Roman"/>
+      <w:sz w:val="24"/>
+      <w:szCs w:val="24"/>
+      <w:lang w:eastAsia="en-US"/>
+    </w:rPr>
+  </w:style>
+  <w:style w:type="character" w:styleId="HTMLCite">
+    <w:name w:val="HTML Cite"/>
+    <w:basedOn w:val="DefaultParagraphFont"/>
+    <w:uiPriority w:val="99"/>
+    <w:semiHidden/>
+    <w:unhideWhenUsed/>
+    <w:rsid w:val="00261BD3"/>
+    <w:rPr>
+      <w:i/>
+      <w:iCs/>
+    </w:rPr>
+  </w:style>
 </w:styles>
 </file>
 
@@ -2040,9 +1593,9 @@
           <c:layoutTarget val="inner"/>
           <c:xMode val="edge"/>
           <c:yMode val="edge"/>
-          <c:x val="0.16925087710892123"/>
+          <c:x val="0.39575527197031402"/>
           <c:y val="0"/>
-          <c:w val="0.80138048159801523"/>
+          <c:w val="0.57487608673662238"/>
           <c:h val="0.97755511811023621"/>
         </c:manualLayout>
       </c:layout>
@@ -2138,19 +1691,19 @@
               <c:strCache>
                 <c:ptCount val="5"/>
                 <c:pt idx="0">
-                  <c:v>Skill #5</c:v>
+                  <c:v>Bees</c:v>
                 </c:pt>
                 <c:pt idx="1">
-                  <c:v>Skill #4</c:v>
+                  <c:v>Stealing the Declaration</c:v>
                 </c:pt>
                 <c:pt idx="2">
-                  <c:v>Skill #3</c:v>
+                  <c:v>Acting</c:v>
                 </c:pt>
                 <c:pt idx="3">
-                  <c:v>Skill #2</c:v>
+                  <c:v>Smiting Evil</c:v>
                 </c:pt>
                 <c:pt idx="4">
-                  <c:v>Skill #1</c:v>
+                  <c:v>Driving</c:v>
                 </c:pt>
               </c:strCache>
             </c:strRef>
@@ -2162,7 +1715,7 @@
                 <c:formatCode>General</c:formatCode>
                 <c:ptCount val="5"/>
                 <c:pt idx="0">
-                  <c:v>0.5</c:v>
+                  <c:v>0.65</c:v>
                 </c:pt>
                 <c:pt idx="1">
                   <c:v>1</c:v>
@@ -2174,7 +1727,7 @@
                   <c:v>0.75</c:v>
                 </c:pt>
                 <c:pt idx="4">
-                  <c:v>0.35</c:v>
+                  <c:v>0.95</c:v>
                 </c:pt>
               </c:numCache>
             </c:numRef>
@@ -2899,73 +2452,6 @@
   <w:docParts>
     <w:docPart>
       <w:docPartPr>
-        <w:name w:val="4B6C0B866EE047DC9C884135F5677B3A"/>
-        <w:category>
-          <w:name w:val="General"/>
-          <w:gallery w:val="placeholder"/>
-        </w:category>
-        <w:types>
-          <w:type w:val="bbPlcHdr"/>
-        </w:types>
-        <w:behaviors>
-          <w:behavior w:val="content"/>
-        </w:behaviors>
-        <w:guid w:val="{5D4FCC8F-EF4C-4E18-B26B-DC792CCC9980}"/>
-      </w:docPartPr>
-      <w:docPartBody>
-        <w:p>
-          <w:pPr>
-            <w:pStyle w:val="4B6C0B866EE047DC9C884135F5677B3A"/>
-          </w:pPr>
-          <w:r>
-            <w:t>Name</w:t>
-          </w:r>
-          <w:r>
-            <w:br/>
-            <w:t>Here</w:t>
-          </w:r>
-        </w:p>
-      </w:docPartBody>
-    </w:docPart>
-    <w:docPart>
-      <w:docPartPr>
-        <w:name w:val="AA3B0CEFBCCD45458E3B1E78A260A739"/>
-        <w:category>
-          <w:name w:val="General"/>
-          <w:gallery w:val="placeholder"/>
-        </w:category>
-        <w:types>
-          <w:type w:val="bbPlcHdr"/>
-        </w:types>
-        <w:behaviors>
-          <w:behavior w:val="content"/>
-        </w:behaviors>
-        <w:guid w:val="{BACECC5A-481B-4F2B-8C15-02352914B9CD}"/>
-      </w:docPartPr>
-      <w:docPartBody>
-        <w:p>
-          <w:pPr>
-            <w:pStyle w:val="AA3B0CEFBCCD45458E3B1E78A260A739"/>
-          </w:pPr>
-          <w:r>
-            <w:rPr>
-              <w:spacing w:val="23"/>
-              <w:w w:val="83"/>
-            </w:rPr>
-            <w:t>JOB TITLE HER</w:t>
-          </w:r>
-          <w:r>
-            <w:rPr>
-              <w:spacing w:val="26"/>
-              <w:w w:val="83"/>
-            </w:rPr>
-            <w:t>E</w:t>
-          </w:r>
-        </w:p>
-      </w:docPartBody>
-    </w:docPart>
-    <w:docPart>
-      <w:docPartPr>
         <w:name w:val="483B28EFA5334DADA1D49F160BF26E10"/>
         <w:category>
           <w:name w:val="General"/>
@@ -2986,44 +2472,6 @@
           </w:pPr>
           <w:r>
             <w:t>Profile</w:t>
-          </w:r>
-        </w:p>
-      </w:docPartBody>
-    </w:docPart>
-    <w:docPart>
-      <w:docPartPr>
-        <w:name w:val="69BDAE7B3D464EEBB150C72E422C12DF"/>
-        <w:category>
-          <w:name w:val="General"/>
-          <w:gallery w:val="placeholder"/>
-        </w:category>
-        <w:types>
-          <w:type w:val="bbPlcHdr"/>
-        </w:types>
-        <w:behaviors>
-          <w:behavior w:val="content"/>
-        </w:behaviors>
-        <w:guid w:val="{FC86214B-1A38-4648-B55B-0144CD81F77B}"/>
-      </w:docPartPr>
-      <w:docPartBody>
-        <w:p>
-          <w:r>
-            <w:t>Want to put your own image in the circle?  It is easy!  Select the image and do a right mouse click.  Select “Fill” from the shortcut menu.  Choose Pictu</w:t>
-          </w:r>
-          <w:r>
-            <w:t>re… from the list.  Navigate your computer to get the appropriate picture.  Click okay to insert your selected image.</w:t>
-          </w:r>
-        </w:p>
-        <w:p/>
-        <w:p>
-          <w:pPr>
-            <w:pStyle w:val="69BDAE7B3D464EEBB150C72E422C12DF"/>
-          </w:pPr>
-          <w:r>
-            <w:t>Once your image has been inserted, select it again.  Go to the Picture Tools Format menu. Click on the down arrow below “Crop” and select</w:t>
-          </w:r>
-          <w:r>
-            <w:t xml:space="preserve"> “Fill” from the list.  This will auto adjust your image to crop to the image.  You can click and drag your image to place it appropriately.</w:t>
           </w:r>
         </w:p>
       </w:docPartBody>
@@ -3082,32 +2530,6 @@
     </w:docPart>
     <w:docPart>
       <w:docPartPr>
-        <w:name w:val="37DF40A040384BFDB293C32187E6BCC3"/>
-        <w:category>
-          <w:name w:val="General"/>
-          <w:gallery w:val="placeholder"/>
-        </w:category>
-        <w:types>
-          <w:type w:val="bbPlcHdr"/>
-        </w:types>
-        <w:behaviors>
-          <w:behavior w:val="content"/>
-        </w:behaviors>
-        <w:guid w:val="{E405E545-7D8B-4D10-BC3B-6260E1D1A7C0}"/>
-      </w:docPartPr>
-      <w:docPartBody>
-        <w:p>
-          <w:pPr>
-            <w:pStyle w:val="37DF40A040384BFDB293C32187E6BCC3"/>
-          </w:pPr>
-          <w:r>
-            <w:t>678-555-0103</w:t>
-          </w:r>
-        </w:p>
-      </w:docPartBody>
-    </w:docPart>
-    <w:docPart>
-      <w:docPartPr>
         <w:name w:val="259FCB41F42A4239A04C1296AE4CF2BF"/>
         <w:category>
           <w:name w:val="General"/>
@@ -3128,32 +2550,6 @@
           </w:pPr>
           <w:r>
             <w:t>WEBSITE:</w:t>
-          </w:r>
-        </w:p>
-      </w:docPartBody>
-    </w:docPart>
-    <w:docPart>
-      <w:docPartPr>
-        <w:name w:val="FDA15F435E42483CBE41A479B2F3794E"/>
-        <w:category>
-          <w:name w:val="General"/>
-          <w:gallery w:val="placeholder"/>
-        </w:category>
-        <w:types>
-          <w:type w:val="bbPlcHdr"/>
-        </w:types>
-        <w:behaviors>
-          <w:behavior w:val="content"/>
-        </w:behaviors>
-        <w:guid w:val="{2A44C105-7E06-4EF8-92E1-BE476FE00178}"/>
-      </w:docPartPr>
-      <w:docPartBody>
-        <w:p>
-          <w:pPr>
-            <w:pStyle w:val="FDA15F435E42483CBE41A479B2F3794E"/>
-          </w:pPr>
-          <w:r>
-            <w:t>Website goes here</w:t>
           </w:r>
         </w:p>
       </w:docPartBody>
@@ -3186,43 +2582,6 @@
     </w:docPart>
     <w:docPart>
       <w:docPartPr>
-        <w:name w:val="C0500437E3BF49FAA19752B4C6F7D6BD"/>
-        <w:category>
-          <w:name w:val="General"/>
-          <w:gallery w:val="placeholder"/>
-        </w:category>
-        <w:types>
-          <w:type w:val="bbPlcHdr"/>
-        </w:types>
-        <w:behaviors>
-          <w:behavior w:val="content"/>
-        </w:behaviors>
-        <w:guid w:val="{110060D4-BBFF-4638-9D7F-6DA41747F368}"/>
-      </w:docPartPr>
-      <w:docPartBody>
-        <w:p>
-          <w:pPr>
-            <w:pStyle w:val="C0500437E3BF49FAA19752B4C6F7D6BD"/>
-          </w:pPr>
-          <w:r>
-            <w:rPr>
-              <w:rStyle w:val="Hyperlink"/>
-            </w:rPr>
-            <w:t>someone@example.com</w:t>
-          </w:r>
-          <w:hyperlink r:id="rId4" w:history="1">
-            <w:r>
-              <w:rPr>
-                <w:rStyle w:val="Hyperlink"/>
-              </w:rPr>
-              <w:t>mailto:emailgoeshere@example.com</w:t>
-            </w:r>
-          </w:hyperlink>
-        </w:p>
-      </w:docPartBody>
-    </w:docPart>
-    <w:docPart>
-      <w:docPartPr>
         <w:name w:val="95936BB0013C4ABC86003AD00DD0D3BE"/>
         <w:category>
           <w:name w:val="General"/>
@@ -3243,110 +2602,6 @@
           </w:pPr>
           <w:r>
             <w:t>Hobbies</w:t>
-          </w:r>
-        </w:p>
-      </w:docPartBody>
-    </w:docPart>
-    <w:docPart>
-      <w:docPartPr>
-        <w:name w:val="707DEB540A3C4ED79D46C9F808D19F5D"/>
-        <w:category>
-          <w:name w:val="General"/>
-          <w:gallery w:val="placeholder"/>
-        </w:category>
-        <w:types>
-          <w:type w:val="bbPlcHdr"/>
-        </w:types>
-        <w:behaviors>
-          <w:behavior w:val="content"/>
-        </w:behaviors>
-        <w:guid w:val="{3CFAF106-C599-4F2F-B1D7-FB227E3192F6}"/>
-      </w:docPartPr>
-      <w:docPartBody>
-        <w:p>
-          <w:pPr>
-            <w:pStyle w:val="707DEB540A3C4ED79D46C9F808D19F5D"/>
-          </w:pPr>
-          <w:r>
-            <w:t>Hobby #1</w:t>
-          </w:r>
-        </w:p>
-      </w:docPartBody>
-    </w:docPart>
-    <w:docPart>
-      <w:docPartPr>
-        <w:name w:val="F3233D0AB46B434998B6333003A278CB"/>
-        <w:category>
-          <w:name w:val="General"/>
-          <w:gallery w:val="placeholder"/>
-        </w:category>
-        <w:types>
-          <w:type w:val="bbPlcHdr"/>
-        </w:types>
-        <w:behaviors>
-          <w:behavior w:val="content"/>
-        </w:behaviors>
-        <w:guid w:val="{D2FCB01A-49B0-4DA7-ACEA-417724BEC6A0}"/>
-      </w:docPartPr>
-      <w:docPartBody>
-        <w:p>
-          <w:pPr>
-            <w:pStyle w:val="F3233D0AB46B434998B6333003A278CB"/>
-          </w:pPr>
-          <w:r>
-            <w:t>Hobby #2</w:t>
-          </w:r>
-        </w:p>
-      </w:docPartBody>
-    </w:docPart>
-    <w:docPart>
-      <w:docPartPr>
-        <w:name w:val="A74B32BED70746CF826C72EE22008186"/>
-        <w:category>
-          <w:name w:val="General"/>
-          <w:gallery w:val="placeholder"/>
-        </w:category>
-        <w:types>
-          <w:type w:val="bbPlcHdr"/>
-        </w:types>
-        <w:behaviors>
-          <w:behavior w:val="content"/>
-        </w:behaviors>
-        <w:guid w:val="{F3CEBD20-9ADA-4D77-A00E-C32E8A119CA3}"/>
-      </w:docPartPr>
-      <w:docPartBody>
-        <w:p>
-          <w:pPr>
-            <w:pStyle w:val="A74B32BED70746CF826C72EE22008186"/>
-          </w:pPr>
-          <w:r>
-            <w:t>Hobby #3</w:t>
-          </w:r>
-        </w:p>
-      </w:docPartBody>
-    </w:docPart>
-    <w:docPart>
-      <w:docPartPr>
-        <w:name w:val="A625BE0381DF4C8CB536A0C5FAAA430E"/>
-        <w:category>
-          <w:name w:val="General"/>
-          <w:gallery w:val="placeholder"/>
-        </w:category>
-        <w:types>
-          <w:type w:val="bbPlcHdr"/>
-        </w:types>
-        <w:behaviors>
-          <w:behavior w:val="content"/>
-        </w:behaviors>
-        <w:guid w:val="{4547D369-68C4-430F-B913-62C396EC3444}"/>
-      </w:docPartPr>
-      <w:docPartBody>
-        <w:p>
-          <w:pPr>
-            <w:pStyle w:val="A625BE0381DF4C8CB536A0C5FAAA430E"/>
-          </w:pPr>
-          <w:r>
-            <w:t>Hobby #4</w:t>
           </w:r>
         </w:p>
       </w:docPartBody>
@@ -3379,188 +2634,6 @@
     </w:docPart>
     <w:docPart>
       <w:docPartPr>
-        <w:name w:val="6A304E7A213844A78335DE4F6597D86B"/>
-        <w:category>
-          <w:name w:val="General"/>
-          <w:gallery w:val="placeholder"/>
-        </w:category>
-        <w:types>
-          <w:type w:val="bbPlcHdr"/>
-        </w:types>
-        <w:behaviors>
-          <w:behavior w:val="content"/>
-        </w:behaviors>
-        <w:guid w:val="{E3E32523-AADD-426D-8069-9D1EE5D494DC}"/>
-      </w:docPartPr>
-      <w:docPartBody>
-        <w:p>
-          <w:pPr>
-            <w:pStyle w:val="6A304E7A213844A78335DE4F6597D86B"/>
-          </w:pPr>
-          <w:r>
-            <w:t>[School Name]</w:t>
-          </w:r>
-        </w:p>
-      </w:docPartBody>
-    </w:docPart>
-    <w:docPart>
-      <w:docPartPr>
-        <w:name w:val="06AA7E5DDDFF44A5992B2462CE63BE24"/>
-        <w:category>
-          <w:name w:val="General"/>
-          <w:gallery w:val="placeholder"/>
-        </w:category>
-        <w:types>
-          <w:type w:val="bbPlcHdr"/>
-        </w:types>
-        <w:behaviors>
-          <w:behavior w:val="content"/>
-        </w:behaviors>
-        <w:guid w:val="{7CE6E0B9-B32B-4D49-8ACA-90CC0D59D523}"/>
-      </w:docPartPr>
-      <w:docPartBody>
-        <w:p>
-          <w:pPr>
-            <w:pStyle w:val="06AA7E5DDDFF44A5992B2462CE63BE24"/>
-          </w:pPr>
-          <w:r>
-            <w:t>[Dates From]</w:t>
-          </w:r>
-        </w:p>
-      </w:docPartBody>
-    </w:docPart>
-    <w:docPart>
-      <w:docPartPr>
-        <w:name w:val="0A051986D0C94CC2819565D047AE7A75"/>
-        <w:category>
-          <w:name w:val="General"/>
-          <w:gallery w:val="placeholder"/>
-        </w:category>
-        <w:types>
-          <w:type w:val="bbPlcHdr"/>
-        </w:types>
-        <w:behaviors>
-          <w:behavior w:val="content"/>
-        </w:behaviors>
-        <w:guid w:val="{66CD7CFA-A161-4181-8265-77A5E491D77C}"/>
-      </w:docPartPr>
-      <w:docPartBody>
-        <w:p>
-          <w:pPr>
-            <w:pStyle w:val="0A051986D0C94CC2819565D047AE7A75"/>
-          </w:pPr>
-          <w:r>
-            <w:t>[To]</w:t>
-          </w:r>
-        </w:p>
-      </w:docPartBody>
-    </w:docPart>
-    <w:docPart>
-      <w:docPartPr>
-        <w:name w:val="B9FD7C447CB74A838FFCF7D8A05763E9"/>
-        <w:category>
-          <w:name w:val="General"/>
-          <w:gallery w:val="placeholder"/>
-        </w:category>
-        <w:types>
-          <w:type w:val="bbPlcHdr"/>
-        </w:types>
-        <w:behaviors>
-          <w:behavior w:val="content"/>
-        </w:behaviors>
-        <w:guid w:val="{C2CBD353-2131-4009-A16C-AC71CE5040CD}"/>
-      </w:docPartPr>
-      <w:docPartBody>
-        <w:p>
-          <w:pPr>
-            <w:pStyle w:val="B9FD7C447CB74A838FFCF7D8A05763E9"/>
-          </w:pPr>
-          <w:r>
-            <w:t>[School Name]</w:t>
-          </w:r>
-        </w:p>
-      </w:docPartBody>
-    </w:docPart>
-    <w:docPart>
-      <w:docPartPr>
-        <w:name w:val="119C1DF98E814EC8BB19D1ADB8084EEA"/>
-        <w:category>
-          <w:name w:val="General"/>
-          <w:gallery w:val="placeholder"/>
-        </w:category>
-        <w:types>
-          <w:type w:val="bbPlcHdr"/>
-        </w:types>
-        <w:behaviors>
-          <w:behavior w:val="content"/>
-        </w:behaviors>
-        <w:guid w:val="{26D0707A-1D85-4AF7-B1A6-CB88D5A8D7C3}"/>
-      </w:docPartPr>
-      <w:docPartBody>
-        <w:p>
-          <w:pPr>
-            <w:pStyle w:val="119C1DF98E814EC8BB19D1ADB8084EEA"/>
-          </w:pPr>
-          <w:r>
-            <w:t>[Dates From]</w:t>
-          </w:r>
-        </w:p>
-      </w:docPartBody>
-    </w:docPart>
-    <w:docPart>
-      <w:docPartPr>
-        <w:name w:val="14C96148729C43D69B287681A3AF6A53"/>
-        <w:category>
-          <w:name w:val="General"/>
-          <w:gallery w:val="placeholder"/>
-        </w:category>
-        <w:types>
-          <w:type w:val="bbPlcHdr"/>
-        </w:types>
-        <w:behaviors>
-          <w:behavior w:val="content"/>
-        </w:behaviors>
-        <w:guid w:val="{9066EFBD-3A0C-4A42-B47E-B00B0CC4861B}"/>
-      </w:docPartPr>
-      <w:docPartBody>
-        <w:p>
-          <w:pPr>
-            <w:pStyle w:val="14C96148729C43D69B287681A3AF6A53"/>
-          </w:pPr>
-          <w:r>
-            <w:t>[To]</w:t>
-          </w:r>
-        </w:p>
-      </w:docPartBody>
-    </w:docPart>
-    <w:docPart>
-      <w:docPartPr>
-        <w:name w:val="F4F6F67C560345DDAD112F707614BA65"/>
-        <w:category>
-          <w:name w:val="General"/>
-          <w:gallery w:val="placeholder"/>
-        </w:category>
-        <w:types>
-          <w:type w:val="bbPlcHdr"/>
-        </w:types>
-        <w:behaviors>
-          <w:behavior w:val="content"/>
-        </w:behaviors>
-        <w:guid w:val="{79147F78-80C3-4FE4-B8EE-1D58A92BD216}"/>
-      </w:docPartPr>
-      <w:docPartBody>
-        <w:p>
-          <w:pPr>
-            <w:pStyle w:val="F4F6F67C560345DDAD112F707614BA65"/>
-          </w:pPr>
-          <w:r>
-            <w:t>[It’s okay to brag about your GPA, awards, and honors. Feel free to summarize your coursework too.]</w:t>
-          </w:r>
-        </w:p>
-      </w:docPartBody>
-    </w:docPart>
-    <w:docPart>
-      <w:docPartPr>
         <w:name w:val="F163AD413B7B49BD9994236D5458A690"/>
         <w:category>
           <w:name w:val="General"/>
@@ -3581,399 +2654,6 @@
           </w:pPr>
           <w:r>
             <w:t>WORK EXPERIENCE</w:t>
-          </w:r>
-        </w:p>
-      </w:docPartBody>
-    </w:docPart>
-    <w:docPart>
-      <w:docPartPr>
-        <w:name w:val="7D90F257B352459F9C3F3835D7CEF472"/>
-        <w:category>
-          <w:name w:val="General"/>
-          <w:gallery w:val="placeholder"/>
-        </w:category>
-        <w:types>
-          <w:type w:val="bbPlcHdr"/>
-        </w:types>
-        <w:behaviors>
-          <w:behavior w:val="content"/>
-        </w:behaviors>
-        <w:guid w:val="{6CBC3CF1-A777-47FF-91F6-AE02D864F608}"/>
-      </w:docPartPr>
-      <w:docPartBody>
-        <w:p>
-          <w:pPr>
-            <w:pStyle w:val="7D90F257B352459F9C3F3835D7CEF472"/>
-          </w:pPr>
-          <w:r>
-            <w:t>[Company Name]</w:t>
-          </w:r>
-        </w:p>
-      </w:docPartBody>
-    </w:docPart>
-    <w:docPart>
-      <w:docPartPr>
-        <w:name w:val="B897EA97521149678F35A66412C7569A"/>
-        <w:category>
-          <w:name w:val="General"/>
-          <w:gallery w:val="placeholder"/>
-        </w:category>
-        <w:types>
-          <w:type w:val="bbPlcHdr"/>
-        </w:types>
-        <w:behaviors>
-          <w:behavior w:val="content"/>
-        </w:behaviors>
-        <w:guid w:val="{9D400066-FF4C-4166-980C-D56B1F1DAE28}"/>
-      </w:docPartPr>
-      <w:docPartBody>
-        <w:p>
-          <w:pPr>
-            <w:pStyle w:val="B897EA97521149678F35A66412C7569A"/>
-          </w:pPr>
-          <w:r>
-            <w:t>[Job Title]</w:t>
-          </w:r>
-        </w:p>
-      </w:docPartBody>
-    </w:docPart>
-    <w:docPart>
-      <w:docPartPr>
-        <w:name w:val="6BA4A71123034CA5A14AC8B4A5203BA2"/>
-        <w:category>
-          <w:name w:val="General"/>
-          <w:gallery w:val="placeholder"/>
-        </w:category>
-        <w:types>
-          <w:type w:val="bbPlcHdr"/>
-        </w:types>
-        <w:behaviors>
-          <w:behavior w:val="content"/>
-        </w:behaviors>
-        <w:guid w:val="{31E96A23-E1F5-4A0A-8DF8-4A10ED8DC89E}"/>
-      </w:docPartPr>
-      <w:docPartBody>
-        <w:p>
-          <w:pPr>
-            <w:pStyle w:val="6BA4A71123034CA5A14AC8B4A5203BA2"/>
-          </w:pPr>
-          <w:r>
-            <w:t>[Dates From]</w:t>
-          </w:r>
-        </w:p>
-      </w:docPartBody>
-    </w:docPart>
-    <w:docPart>
-      <w:docPartPr>
-        <w:name w:val="96070B2C832941929FD64E8B7208CDE2"/>
-        <w:category>
-          <w:name w:val="General"/>
-          <w:gallery w:val="placeholder"/>
-        </w:category>
-        <w:types>
-          <w:type w:val="bbPlcHdr"/>
-        </w:types>
-        <w:behaviors>
-          <w:behavior w:val="content"/>
-        </w:behaviors>
-        <w:guid w:val="{552DF45A-9859-4C03-A6F8-FA6EBDD48724}"/>
-      </w:docPartPr>
-      <w:docPartBody>
-        <w:p>
-          <w:pPr>
-            <w:pStyle w:val="96070B2C832941929FD64E8B7208CDE2"/>
-          </w:pPr>
-          <w:r>
-            <w:t>[To]</w:t>
-          </w:r>
-        </w:p>
-      </w:docPartBody>
-    </w:docPart>
-    <w:docPart>
-      <w:docPartPr>
-        <w:name w:val="373300D3FC754B9A8A68489A49A9808E"/>
-        <w:category>
-          <w:name w:val="General"/>
-          <w:gallery w:val="placeholder"/>
-        </w:category>
-        <w:types>
-          <w:type w:val="bbPlcHdr"/>
-        </w:types>
-        <w:behaviors>
-          <w:behavior w:val="content"/>
-        </w:behaviors>
-        <w:guid w:val="{68724A4F-5274-4BE9-A342-5AB54C65F290}"/>
-      </w:docPartPr>
-      <w:docPartBody>
-        <w:p>
-          <w:pPr>
-            <w:pStyle w:val="373300D3FC754B9A8A68489A49A9808E"/>
-          </w:pPr>
-          <w:r>
-            <w:t xml:space="preserve">[Describe your responsibilities and achievements in terms of </w:t>
-          </w:r>
-          <w:r>
-            <w:t>impact and results. Use examples but keep in short.]</w:t>
-          </w:r>
-        </w:p>
-      </w:docPartBody>
-    </w:docPart>
-    <w:docPart>
-      <w:docPartPr>
-        <w:name w:val="D282E37725C44474A877997FB1C0FFF9"/>
-        <w:category>
-          <w:name w:val="General"/>
-          <w:gallery w:val="placeholder"/>
-        </w:category>
-        <w:types>
-          <w:type w:val="bbPlcHdr"/>
-        </w:types>
-        <w:behaviors>
-          <w:behavior w:val="content"/>
-        </w:behaviors>
-        <w:guid w:val="{CFFF7A44-44C6-4753-AC77-A41D794C8FB2}"/>
-      </w:docPartPr>
-      <w:docPartBody>
-        <w:p>
-          <w:pPr>
-            <w:pStyle w:val="D282E37725C44474A877997FB1C0FFF9"/>
-          </w:pPr>
-          <w:r>
-            <w:t>[Company Name]</w:t>
-          </w:r>
-        </w:p>
-      </w:docPartBody>
-    </w:docPart>
-    <w:docPart>
-      <w:docPartPr>
-        <w:name w:val="6F2D638C0E53461EBA3BD7A66D3B6D2F"/>
-        <w:category>
-          <w:name w:val="General"/>
-          <w:gallery w:val="placeholder"/>
-        </w:category>
-        <w:types>
-          <w:type w:val="bbPlcHdr"/>
-        </w:types>
-        <w:behaviors>
-          <w:behavior w:val="content"/>
-        </w:behaviors>
-        <w:guid w:val="{E05D70F1-F9E1-412F-9990-7A91B35AFE9C}"/>
-      </w:docPartPr>
-      <w:docPartBody>
-        <w:p>
-          <w:pPr>
-            <w:pStyle w:val="6F2D638C0E53461EBA3BD7A66D3B6D2F"/>
-          </w:pPr>
-          <w:r>
-            <w:t>[Job Title]</w:t>
-          </w:r>
-        </w:p>
-      </w:docPartBody>
-    </w:docPart>
-    <w:docPart>
-      <w:docPartPr>
-        <w:name w:val="878161EF16B444968580ED5B4B1346D4"/>
-        <w:category>
-          <w:name w:val="General"/>
-          <w:gallery w:val="placeholder"/>
-        </w:category>
-        <w:types>
-          <w:type w:val="bbPlcHdr"/>
-        </w:types>
-        <w:behaviors>
-          <w:behavior w:val="content"/>
-        </w:behaviors>
-        <w:guid w:val="{BB5B1F1E-04DD-412A-B6BC-E94D2B15CCB4}"/>
-      </w:docPartPr>
-      <w:docPartBody>
-        <w:p>
-          <w:pPr>
-            <w:pStyle w:val="878161EF16B444968580ED5B4B1346D4"/>
-          </w:pPr>
-          <w:r>
-            <w:t>[Dates From]</w:t>
-          </w:r>
-        </w:p>
-      </w:docPartBody>
-    </w:docPart>
-    <w:docPart>
-      <w:docPartPr>
-        <w:name w:val="0B56219F6CAD472F8352A12F4EC7B612"/>
-        <w:category>
-          <w:name w:val="General"/>
-          <w:gallery w:val="placeholder"/>
-        </w:category>
-        <w:types>
-          <w:type w:val="bbPlcHdr"/>
-        </w:types>
-        <w:behaviors>
-          <w:behavior w:val="content"/>
-        </w:behaviors>
-        <w:guid w:val="{4C4B52B7-08D7-449D-9625-C695D1DBFBFE}"/>
-      </w:docPartPr>
-      <w:docPartBody>
-        <w:p>
-          <w:pPr>
-            <w:pStyle w:val="0B56219F6CAD472F8352A12F4EC7B612"/>
-          </w:pPr>
-          <w:r>
-            <w:t>[To]</w:t>
-          </w:r>
-        </w:p>
-      </w:docPartBody>
-    </w:docPart>
-    <w:docPart>
-      <w:docPartPr>
-        <w:name w:val="5FA9A4332AB445BE97A5F967E4FE3E64"/>
-        <w:category>
-          <w:name w:val="General"/>
-          <w:gallery w:val="placeholder"/>
-        </w:category>
-        <w:types>
-          <w:type w:val="bbPlcHdr"/>
-        </w:types>
-        <w:behaviors>
-          <w:behavior w:val="content"/>
-        </w:behaviors>
-        <w:guid w:val="{FD8043F1-9730-4277-9AA1-1E8FF23DE88F}"/>
-      </w:docPartPr>
-      <w:docPartBody>
-        <w:p>
-          <w:pPr>
-            <w:pStyle w:val="5FA9A4332AB445BE97A5F967E4FE3E64"/>
-          </w:pPr>
-          <w:r>
-            <w:t>[Describe your responsibilities and achievements in terms of impact and results. Use examples but keep in short.]</w:t>
-          </w:r>
-        </w:p>
-      </w:docPartBody>
-    </w:docPart>
-    <w:docPart>
-      <w:docPartPr>
-        <w:name w:val="3361D9EBDC2C40E18A63E7AEADC4A34E"/>
-        <w:category>
-          <w:name w:val="General"/>
-          <w:gallery w:val="placeholder"/>
-        </w:category>
-        <w:types>
-          <w:type w:val="bbPlcHdr"/>
-        </w:types>
-        <w:behaviors>
-          <w:behavior w:val="content"/>
-        </w:behaviors>
-        <w:guid w:val="{92D88A14-98AB-4224-B1A5-90D831B3EFC6}"/>
-      </w:docPartPr>
-      <w:docPartBody>
-        <w:p>
-          <w:pPr>
-            <w:pStyle w:val="3361D9EBDC2C40E18A63E7AEADC4A34E"/>
-          </w:pPr>
-          <w:r>
-            <w:t>[Company Name]</w:t>
-          </w:r>
-        </w:p>
-      </w:docPartBody>
-    </w:docPart>
-    <w:docPart>
-      <w:docPartPr>
-        <w:name w:val="9FAFBE402A3D4367B068EAE9E9490775"/>
-        <w:category>
-          <w:name w:val="General"/>
-          <w:gallery w:val="placeholder"/>
-        </w:category>
-        <w:types>
-          <w:type w:val="bbPlcHdr"/>
-        </w:types>
-        <w:behaviors>
-          <w:behavior w:val="content"/>
-        </w:behaviors>
-        <w:guid w:val="{CD1AE4A3-DBFD-4D70-99C5-FC5A8CB481ED}"/>
-      </w:docPartPr>
-      <w:docPartBody>
-        <w:p>
-          <w:pPr>
-            <w:pStyle w:val="9FAFBE402A3D4367B068EAE9E9490775"/>
-          </w:pPr>
-          <w:r>
-            <w:t>[Job Title]</w:t>
-          </w:r>
-        </w:p>
-      </w:docPartBody>
-    </w:docPart>
-    <w:docPart>
-      <w:docPartPr>
-        <w:name w:val="4CDD31B3C45442BF99BEE03AAC183C66"/>
-        <w:category>
-          <w:name w:val="General"/>
-          <w:gallery w:val="placeholder"/>
-        </w:category>
-        <w:types>
-          <w:type w:val="bbPlcHdr"/>
-        </w:types>
-        <w:behaviors>
-          <w:behavior w:val="content"/>
-        </w:behaviors>
-        <w:guid w:val="{81D4A054-28D5-4FB5-9C2E-57930E65CB31}"/>
-      </w:docPartPr>
-      <w:docPartBody>
-        <w:p>
-          <w:pPr>
-            <w:pStyle w:val="4CDD31B3C45442BF99BEE03AAC183C66"/>
-          </w:pPr>
-          <w:r>
-            <w:t>[Dates From]</w:t>
-          </w:r>
-        </w:p>
-      </w:docPartBody>
-    </w:docPart>
-    <w:docPart>
-      <w:docPartPr>
-        <w:name w:val="2A56D8C304DC493E9AF0D508A878491B"/>
-        <w:category>
-          <w:name w:val="General"/>
-          <w:gallery w:val="placeholder"/>
-        </w:category>
-        <w:types>
-          <w:type w:val="bbPlcHdr"/>
-        </w:types>
-        <w:behaviors>
-          <w:behavior w:val="content"/>
-        </w:behaviors>
-        <w:guid w:val="{86D74FF8-E882-4114-82A2-96419ACCC05D}"/>
-      </w:docPartPr>
-      <w:docPartBody>
-        <w:p>
-          <w:pPr>
-            <w:pStyle w:val="2A56D8C304DC493E9AF0D508A878491B"/>
-          </w:pPr>
-          <w:r>
-            <w:t>[To]</w:t>
-          </w:r>
-        </w:p>
-      </w:docPartBody>
-    </w:docPart>
-    <w:docPart>
-      <w:docPartPr>
-        <w:name w:val="2322C8F753F24200A518E1B7DE9EA044"/>
-        <w:category>
-          <w:name w:val="General"/>
-          <w:gallery w:val="placeholder"/>
-        </w:category>
-        <w:types>
-          <w:type w:val="bbPlcHdr"/>
-        </w:types>
-        <w:behaviors>
-          <w:behavior w:val="content"/>
-        </w:behaviors>
-        <w:guid w:val="{A05D9358-D896-4BDD-90BF-DC35FE9D78F0}"/>
-      </w:docPartPr>
-      <w:docPartBody>
-        <w:p>
-          <w:pPr>
-            <w:pStyle w:val="2322C8F753F24200A518E1B7DE9EA044"/>
-          </w:pPr>
-          <w:r>
-            <w:t>[Describe your responsibilities and achievements in terms of impact and results. Use examples but keep in short.]</w:t>
           </w:r>
         </w:p>
       </w:docPartBody>
@@ -4035,6 +2715,13 @@
     <w:pitch w:val="variable"/>
     <w:sig w:usb0="E0002EFF" w:usb1="C000785B" w:usb2="00000009" w:usb3="00000000" w:csb0="000001FF" w:csb1="00000000"/>
   </w:font>
+  <w:font w:name="Arial">
+    <w:panose1 w:val="020B0604020202020204"/>
+    <w:charset w:val="00"/>
+    <w:family w:val="swiss"/>
+    <w:pitch w:val="variable"/>
+    <w:sig w:usb0="E0002EFF" w:usb1="C0007843" w:usb2="00000009" w:usb3="00000000" w:csb0="000001FF" w:csb1="00000000"/>
+  </w:font>
   <w:font w:name="Calibri">
     <w:panose1 w:val="020F0502020204030204"/>
     <w:charset w:val="00"/>
@@ -4069,6 +2756,8 @@
   <w:rsids>
     <w:rsidRoot w:val="00301B20"/>
     <w:rsid w:val="00301B20"/>
+    <w:rsid w:val="004D62CF"/>
+    <w:rsid w:val="00821A45"/>
   </w:rsids>
   <m:mathPr>
     <m:mathFont m:val="Cambria Math"/>
@@ -4960,6 +3649,23 @@
 </file>
 
 <file path=customXml/item1.xml><?xml version="1.0" encoding="utf-8"?>
+<?mso-contentType ?>
+<FormTemplates xmlns="http://schemas.microsoft.com/sharepoint/v3/contenttype/forms">
+  <Display>DocumentLibraryForm</Display>
+  <Edit>DocumentLibraryForm</Edit>
+  <New>DocumentLibraryForm</New>
+</FormTemplates>
+</file>
+
+<file path=customXml/item2.xml><?xml version="1.0" encoding="utf-8"?>
+<p:properties xmlns:p="http://schemas.microsoft.com/office/2006/metadata/properties" xmlns:xsi="http://www.w3.org/2001/XMLSchema-instance" xmlns:pc="http://schemas.microsoft.com/office/infopath/2007/PartnerControls">
+  <documentManagement>
+    <MediaServiceKeyPoints xmlns="71af3243-3dd4-4a8d-8c0d-dd76da1f02a5" xsi:nil="true"/>
+  </documentManagement>
+</p:properties>
+</file>
+
+<file path=customXml/item3.xml><?xml version="1.0" encoding="utf-8"?>
 <ct:contentTypeSchema xmlns:ct="http://schemas.microsoft.com/office/2006/metadata/contentType" xmlns:ma="http://schemas.microsoft.com/office/2006/metadata/properties/metaAttributes" ct:_="" ma:_="" ma:contentTypeName="Document" ma:contentTypeID="0x01010079F111ED35F8CC479449609E8A0923A6" ma:contentTypeVersion="11" ma:contentTypeDescription="Create a new document." ma:contentTypeScope="" ma:versionID="1c2eb7a32e66fb6e4260f3771546a5e2">
   <xsd:schema xmlns:xsd="http://www.w3.org/2001/XMLSchema" xmlns:xs="http://www.w3.org/2001/XMLSchema" xmlns:p="http://schemas.microsoft.com/office/2006/metadata/properties" xmlns:ns2="71af3243-3dd4-4a8d-8c0d-dd76da1f02a5" xmlns:ns3="16c05727-aa75-4e4a-9b5f-8a80a1165891" targetNamespace="http://schemas.microsoft.com/office/2006/metadata/properties" ma:root="true" ma:fieldsID="04e1f6479c48b08974ba73b5ca973489" ns2:_="" ns3:_="">
     <xsd:import namespace="71af3243-3dd4-4a8d-8c0d-dd76da1f02a5"/>
@@ -5170,24 +3876,25 @@
 </ct:contentTypeSchema>
 </file>
 
-<file path=customXml/item2.xml><?xml version="1.0" encoding="utf-8"?>
-<p:properties xmlns:p="http://schemas.microsoft.com/office/2006/metadata/properties" xmlns:xsi="http://www.w3.org/2001/XMLSchema-instance" xmlns:pc="http://schemas.microsoft.com/office/infopath/2007/PartnerControls">
-  <documentManagement>
-    <MediaServiceKeyPoints xmlns="71af3243-3dd4-4a8d-8c0d-dd76da1f02a5" xsi:nil="true"/>
-  </documentManagement>
-</p:properties>
+<file path=customXml/itemProps1.xml><?xml version="1.0" encoding="utf-8"?>
+<ds:datastoreItem xmlns:ds="http://schemas.openxmlformats.org/officeDocument/2006/customXml" ds:itemID="{18506A0D-4821-47C2-BD9B-CACF27C6B108}">
+  <ds:schemaRefs>
+    <ds:schemaRef ds:uri="http://schemas.microsoft.com/sharepoint/v3/contenttype/forms"/>
+  </ds:schemaRefs>
+</ds:datastoreItem>
 </file>
 
-<file path=customXml/item3.xml><?xml version="1.0" encoding="utf-8"?>
-<?mso-contentType ?>
-<FormTemplates xmlns="http://schemas.microsoft.com/sharepoint/v3/contenttype/forms">
-  <Display>DocumentLibraryForm</Display>
-  <Edit>DocumentLibraryForm</Edit>
-  <New>DocumentLibraryForm</New>
-</FormTemplates>
+<file path=customXml/itemProps2.xml><?xml version="1.0" encoding="utf-8"?>
+<ds:datastoreItem xmlns:ds="http://schemas.openxmlformats.org/officeDocument/2006/customXml" ds:itemID="{DD14EC26-251D-443A-AF4F-B15D0F3B0F84}">
+  <ds:schemaRefs>
+    <ds:schemaRef ds:uri="http://schemas.microsoft.com/office/2006/metadata/properties"/>
+    <ds:schemaRef ds:uri="http://schemas.microsoft.com/office/infopath/2007/PartnerControls"/>
+    <ds:schemaRef ds:uri="71af3243-3dd4-4a8d-8c0d-dd76da1f02a5"/>
+  </ds:schemaRefs>
+</ds:datastoreItem>
 </file>
 
-<file path=customXml/itemProps1.xml><?xml version="1.0" encoding="utf-8"?>
+<file path=customXml/itemProps3.xml><?xml version="1.0" encoding="utf-8"?>
 <ds:datastoreItem xmlns:ds="http://schemas.openxmlformats.org/officeDocument/2006/customXml" ds:itemID="{8143E149-BD72-41A7-8F13-AF59DE30D6FA}">
   <ds:schemaRefs>
     <ds:schemaRef ds:uri="http://schemas.microsoft.com/office/2006/metadata/contentType"/>
@@ -5204,22 +3911,4 @@
     <ds:schemaRef ds:uri="http://schemas.microsoft.com/internal/obd"/>
   </ds:schemaRefs>
 </ds:datastoreItem>
-</file>
-
-<file path=customXml/itemProps2.xml><?xml version="1.0" encoding="utf-8"?>
-<ds:datastoreItem xmlns:ds="http://schemas.openxmlformats.org/officeDocument/2006/customXml" ds:itemID="{DD14EC26-251D-443A-AF4F-B15D0F3B0F84}">
-  <ds:schemaRefs>
-    <ds:schemaRef ds:uri="http://schemas.microsoft.com/office/2006/metadata/properties"/>
-    <ds:schemaRef ds:uri="http://schemas.microsoft.com/office/infopath/2007/PartnerControls"/>
-    <ds:schemaRef ds:uri="71af3243-3dd4-4a8d-8c0d-dd76da1f02a5"/>
-  </ds:schemaRefs>
-</ds:datastoreItem>
-</file>
-
-<file path=customXml/itemProps3.xml><?xml version="1.0" encoding="utf-8"?>
-<ds:datastoreItem xmlns:ds="http://schemas.openxmlformats.org/officeDocument/2006/customXml" ds:itemID="{18506A0D-4821-47C2-BD9B-CACF27C6B108}">
-  <ds:schemaRefs>
-    <ds:schemaRef ds:uri="http://schemas.microsoft.com/sharepoint/v3/contenttype/forms"/>
-  </ds:schemaRefs>
-</ds:datastoreItem>
 </file>
</xml_diff>